<commit_message>
authentication jwt implemented; null value as jwt on server -> send new token and save in localstorage
</commit_message>
<xml_diff>
--- a/JSON Webtoken.docx
+++ b/JSON Webtoken.docx
@@ -7,13 +7,8 @@
         <w:pStyle w:val="berschrift1"/>
       </w:pPr>
       <w:r>
-        <w:t xml:space="preserve">JSON </w:t>
-      </w:r>
-      <w:proofErr w:type="spellStart"/>
-      <w:r>
-        <w:t>Webtoken</w:t>
-      </w:r>
-      <w:proofErr w:type="spellEnd"/>
+        <w:t>JSON Webtoken</w:t>
+      </w:r>
     </w:p>
     <w:p>
       <w:pPr>
@@ -60,21 +55,7 @@
         <w:rPr>
           <w:strike/>
         </w:rPr>
-        <w:t xml:space="preserve">Token enthält </w:t>
-      </w:r>
-      <w:proofErr w:type="spellStart"/>
-      <w:r>
-        <w:rPr>
-          <w:strike/>
-        </w:rPr>
-        <w:t>userame</w:t>
-      </w:r>
-      <w:proofErr w:type="spellEnd"/>
-      <w:r>
-        <w:rPr>
-          <w:strike/>
-        </w:rPr>
-        <w:t xml:space="preserve"> und ist zeitlich begrenzt</w:t>
+        <w:t>Token enthält userame und ist zeitlich begrenzt</w:t>
       </w:r>
     </w:p>
     <w:p>
@@ -94,17 +75,82 @@
           <w:strike/>
           <w:lang w:val="en-US"/>
         </w:rPr>
-        <w:t xml:space="preserve">Token in Client in Local storage </w:t>
-      </w:r>
-      <w:proofErr w:type="spellStart"/>
-      <w:r>
+        <w:t>Token in Client in Local storage ablegen</w:t>
+      </w:r>
+    </w:p>
+    <w:p>
+      <w:pPr>
+        <w:pStyle w:val="Listenabsatz"/>
+        <w:numPr>
+          <w:ilvl w:val="0"/>
+          <w:numId w:val="1"/>
+        </w:numPr>
+        <w:rPr>
+          <w:strike/>
+        </w:rPr>
+      </w:pPr>
+      <w:r>
+        <w:rPr>
+          <w:strike/>
+        </w:rPr>
+        <w:t>Beim start von client checken ob in localstorage noch gültige token sind</w:t>
+      </w:r>
+    </w:p>
+    <w:p>
+      <w:pPr>
+        <w:pStyle w:val="Listenabsatz"/>
+        <w:numPr>
+          <w:ilvl w:val="0"/>
+          <w:numId w:val="1"/>
+        </w:numPr>
+        <w:rPr>
+          <w:lang w:val="en-US"/>
+        </w:rPr>
+      </w:pPr>
+      <w:r>
+        <w:rPr>
+          <w:lang w:val="en-US"/>
+        </w:rPr>
+        <w:t>Secret vl in app variable speichern?</w:t>
+      </w:r>
+    </w:p>
+    <w:p>
+      <w:pPr>
+        <w:pStyle w:val="Listenabsatz"/>
+        <w:numPr>
+          <w:ilvl w:val="0"/>
+          <w:numId w:val="1"/>
+        </w:numPr>
+        <w:rPr>
+          <w:lang w:val="en-US"/>
+        </w:rPr>
+      </w:pPr>
+      <w:r>
+        <w:rPr>
+          <w:lang w:val="en-US"/>
+        </w:rPr>
+        <w:t>Past expire time am server?</w:t>
+      </w:r>
+    </w:p>
+    <w:p>
+      <w:pPr>
+        <w:pStyle w:val="Listenabsatz"/>
+        <w:numPr>
+          <w:ilvl w:val="0"/>
+          <w:numId w:val="1"/>
+        </w:numPr>
         <w:rPr>
           <w:strike/>
           <w:lang w:val="en-US"/>
         </w:rPr>
-        <w:t>ablegen</w:t>
-      </w:r>
-      <w:proofErr w:type="spellEnd"/>
+      </w:pPr>
+      <w:r>
+        <w:rPr>
+          <w:strike/>
+          <w:lang w:val="en-US"/>
+        </w:rPr>
+        <w:t>Interceptor und http header implementieren für requests</w:t>
+      </w:r>
     </w:p>
     <w:p>
       <w:pPr>
@@ -114,74 +160,16 @@
           <w:numId w:val="1"/>
         </w:numPr>
         <w:rPr>
-          <w:strike/>
-        </w:rPr>
-      </w:pPr>
-      <w:bookmarkStart w:id="0" w:name="_GoBack"/>
-      <w:r>
-        <w:rPr>
-          <w:strike/>
-        </w:rPr>
-        <w:t xml:space="preserve">Beim </w:t>
-      </w:r>
-      <w:proofErr w:type="spellStart"/>
-      <w:r>
-        <w:rPr>
-          <w:strike/>
-        </w:rPr>
-        <w:t>start</w:t>
-      </w:r>
-      <w:proofErr w:type="spellEnd"/>
-      <w:r>
-        <w:rPr>
-          <w:strike/>
-        </w:rPr>
-        <w:t xml:space="preserve"> von </w:t>
-      </w:r>
-      <w:proofErr w:type="spellStart"/>
-      <w:r>
-        <w:rPr>
-          <w:strike/>
-        </w:rPr>
-        <w:t>client</w:t>
-      </w:r>
-      <w:proofErr w:type="spellEnd"/>
-      <w:r>
-        <w:rPr>
-          <w:strike/>
-        </w:rPr>
-        <w:t xml:space="preserve"> checken ob in </w:t>
-      </w:r>
-      <w:proofErr w:type="spellStart"/>
-      <w:r>
-        <w:rPr>
-          <w:strike/>
-        </w:rPr>
-        <w:t>localstorage</w:t>
-      </w:r>
-      <w:proofErr w:type="spellEnd"/>
-      <w:r>
-        <w:rPr>
-          <w:strike/>
-        </w:rPr>
-        <w:t xml:space="preserve"> noch gültige </w:t>
-      </w:r>
-      <w:proofErr w:type="spellStart"/>
-      <w:r>
-        <w:rPr>
-          <w:strike/>
-        </w:rPr>
-        <w:t>token</w:t>
-      </w:r>
-      <w:proofErr w:type="spellEnd"/>
-      <w:r>
-        <w:rPr>
-          <w:strike/>
-        </w:rPr>
-        <w:t xml:space="preserve"> sind</w:t>
-      </w:r>
-    </w:p>
-    <w:bookmarkEnd w:id="0"/>
+          <w:lang w:val="en-US"/>
+        </w:rPr>
+      </w:pPr>
+      <w:r>
+        <w:rPr>
+          <w:lang w:val="en-US"/>
+        </w:rPr>
+        <w:t>Verify bei server und checken ob expired, muss man extra machen; verify ist nur für signatur, expired extra</w:t>
+      </w:r>
+    </w:p>
     <w:p>
       <w:pPr>
         <w:pStyle w:val="Listenabsatz"/>
@@ -189,45 +177,9 @@
           <w:ilvl w:val="0"/>
           <w:numId w:val="1"/>
         </w:numPr>
-        <w:rPr>
-          <w:lang w:val="en-US"/>
-        </w:rPr>
-      </w:pPr>
-      <w:r>
-        <w:rPr>
-          <w:lang w:val="en-US"/>
-        </w:rPr>
-        <w:t xml:space="preserve">Secret </w:t>
-      </w:r>
-      <w:proofErr w:type="spellStart"/>
-      <w:proofErr w:type="gramStart"/>
-      <w:r>
-        <w:rPr>
-          <w:lang w:val="en-US"/>
-        </w:rPr>
-        <w:t>vl</w:t>
-      </w:r>
-      <w:proofErr w:type="spellEnd"/>
-      <w:proofErr w:type="gramEnd"/>
-      <w:r>
-        <w:rPr>
-          <w:lang w:val="en-US"/>
-        </w:rPr>
-        <w:t xml:space="preserve"> in app variable </w:t>
-      </w:r>
-      <w:proofErr w:type="spellStart"/>
-      <w:r>
-        <w:rPr>
-          <w:lang w:val="en-US"/>
-        </w:rPr>
-        <w:t>speichern</w:t>
-      </w:r>
-      <w:proofErr w:type="spellEnd"/>
-      <w:r>
-        <w:rPr>
-          <w:lang w:val="en-US"/>
-        </w:rPr>
-        <w:t>?</w:t>
+      </w:pPr>
+      <w:r>
+        <w:t>Consolen output in client aufräumen, token zu oft ausgegeben</w:t>
       </w:r>
     </w:p>
     <w:p>
@@ -237,15 +189,21 @@
           <w:ilvl w:val="0"/>
           <w:numId w:val="1"/>
         </w:numPr>
-        <w:rPr>
-          <w:lang w:val="en-US"/>
-        </w:rPr>
-      </w:pPr>
-      <w:r>
-        <w:rPr>
-          <w:lang w:val="en-US"/>
-        </w:rPr>
-        <w:t>Past expire time am server?</w:t>
+      </w:pPr>
+      <w:r>
+        <w:t>Authentication.service.ts</w:t>
+      </w:r>
+    </w:p>
+    <w:p>
+      <w:pPr>
+        <w:pStyle w:val="Listenabsatz"/>
+        <w:numPr>
+          <w:ilvl w:val="1"/>
+          <w:numId w:val="1"/>
+        </w:numPr>
+      </w:pPr>
+      <w:r>
+        <w:t>Nicht in response arrowfunction checken ob jwt noch valid sondern schon vorher. Richtiges jwt muss ja schon beim senden mitgegeben werden!!!</w:t>
       </w:r>
     </w:p>
     <w:p>
@@ -255,188 +213,14 @@
           <w:ilvl w:val="0"/>
           <w:numId w:val="1"/>
         </w:numPr>
-        <w:rPr>
-          <w:strike/>
-          <w:lang w:val="en-US"/>
-        </w:rPr>
-      </w:pPr>
-      <w:r>
-        <w:rPr>
-          <w:strike/>
-          <w:lang w:val="en-US"/>
-        </w:rPr>
-        <w:t xml:space="preserve">Interceptor und http header </w:t>
-      </w:r>
-      <w:proofErr w:type="spellStart"/>
-      <w:r>
-        <w:rPr>
-          <w:strike/>
-          <w:lang w:val="en-US"/>
-        </w:rPr>
-        <w:t>implementieren</w:t>
-      </w:r>
-      <w:proofErr w:type="spellEnd"/>
-      <w:r>
-        <w:rPr>
-          <w:strike/>
-          <w:lang w:val="en-US"/>
-        </w:rPr>
-        <w:t xml:space="preserve"> </w:t>
-      </w:r>
-      <w:proofErr w:type="spellStart"/>
-      <w:r>
-        <w:rPr>
-          <w:strike/>
-          <w:lang w:val="en-US"/>
-        </w:rPr>
-        <w:t>für</w:t>
-      </w:r>
-      <w:proofErr w:type="spellEnd"/>
-      <w:r>
-        <w:rPr>
-          <w:strike/>
-          <w:lang w:val="en-US"/>
-        </w:rPr>
-        <w:t xml:space="preserve"> requests</w:t>
-      </w:r>
-    </w:p>
-    <w:p>
-      <w:pPr>
-        <w:pStyle w:val="Listenabsatz"/>
-        <w:numPr>
-          <w:ilvl w:val="0"/>
-          <w:numId w:val="1"/>
-        </w:numPr>
-        <w:rPr>
-          <w:lang w:val="en-US"/>
-        </w:rPr>
-      </w:pPr>
-      <w:r>
-        <w:rPr>
-          <w:lang w:val="en-US"/>
-        </w:rPr>
-        <w:t xml:space="preserve">Verify </w:t>
-      </w:r>
-      <w:proofErr w:type="spellStart"/>
-      <w:r>
-        <w:rPr>
-          <w:lang w:val="en-US"/>
-        </w:rPr>
-        <w:t>bei</w:t>
-      </w:r>
-      <w:proofErr w:type="spellEnd"/>
-      <w:r>
-        <w:rPr>
-          <w:lang w:val="en-US"/>
-        </w:rPr>
-        <w:t xml:space="preserve"> server und </w:t>
-      </w:r>
-      <w:proofErr w:type="spellStart"/>
-      <w:r>
-        <w:rPr>
-          <w:lang w:val="en-US"/>
-        </w:rPr>
-        <w:t>checken</w:t>
-      </w:r>
-      <w:proofErr w:type="spellEnd"/>
-      <w:r>
-        <w:rPr>
-          <w:lang w:val="en-US"/>
-        </w:rPr>
-        <w:t xml:space="preserve"> </w:t>
-      </w:r>
-      <w:proofErr w:type="spellStart"/>
-      <w:r>
-        <w:rPr>
-          <w:lang w:val="en-US"/>
-        </w:rPr>
-        <w:t>ob</w:t>
-      </w:r>
-      <w:proofErr w:type="spellEnd"/>
-      <w:r>
-        <w:rPr>
-          <w:lang w:val="en-US"/>
-        </w:rPr>
-        <w:t xml:space="preserve"> expired, muss man extra </w:t>
-      </w:r>
-      <w:proofErr w:type="spellStart"/>
-      <w:r>
-        <w:rPr>
-          <w:lang w:val="en-US"/>
-        </w:rPr>
-        <w:t>machen</w:t>
-      </w:r>
-      <w:proofErr w:type="spellEnd"/>
-      <w:r>
-        <w:rPr>
-          <w:lang w:val="en-US"/>
-        </w:rPr>
-        <w:t xml:space="preserve">; verify </w:t>
-      </w:r>
-      <w:proofErr w:type="spellStart"/>
-      <w:r>
-        <w:rPr>
-          <w:lang w:val="en-US"/>
-        </w:rPr>
-        <w:t>ist</w:t>
-      </w:r>
-      <w:proofErr w:type="spellEnd"/>
-      <w:r>
-        <w:rPr>
-          <w:lang w:val="en-US"/>
-        </w:rPr>
-        <w:t xml:space="preserve"> </w:t>
-      </w:r>
-      <w:proofErr w:type="spellStart"/>
-      <w:r>
-        <w:rPr>
-          <w:lang w:val="en-US"/>
-        </w:rPr>
-        <w:t>nur</w:t>
-      </w:r>
-      <w:proofErr w:type="spellEnd"/>
-      <w:r>
-        <w:rPr>
-          <w:lang w:val="en-US"/>
-        </w:rPr>
-        <w:t xml:space="preserve"> </w:t>
-      </w:r>
-      <w:proofErr w:type="spellStart"/>
-      <w:r>
-        <w:rPr>
-          <w:lang w:val="en-US"/>
-        </w:rPr>
-        <w:t>für</w:t>
-      </w:r>
-      <w:proofErr w:type="spellEnd"/>
-      <w:r>
-        <w:rPr>
-          <w:lang w:val="en-US"/>
-        </w:rPr>
-        <w:t xml:space="preserve"> </w:t>
-      </w:r>
-      <w:proofErr w:type="spellStart"/>
-      <w:r>
-        <w:rPr>
-          <w:lang w:val="en-US"/>
-        </w:rPr>
-        <w:t>signatur</w:t>
-      </w:r>
-      <w:proofErr w:type="spellEnd"/>
-      <w:r>
-        <w:rPr>
-          <w:lang w:val="en-US"/>
-        </w:rPr>
-        <w:t>, expired extra</w:t>
-      </w:r>
-    </w:p>
-    <w:p>
-      <w:pPr>
-        <w:rPr>
-          <w:lang w:val="en-US"/>
-        </w:rPr>
-      </w:pPr>
-    </w:p>
+      </w:pPr>
+      <w:r>
+        <w:t>Überlegen wie man an server sendet wenn login erfolgt und token in localstorage abgelaufen: null? Expired? In json</w:t>
+      </w:r>
+      <w:bookmarkStart w:id="0" w:name="_GoBack"/>
+      <w:bookmarkEnd w:id="0"/>
+    </w:p>
+    <w:p/>
     <w:p>
       <w:pPr>
         <w:pStyle w:val="berschrift1"/>
@@ -454,15 +238,7 @@
         </w:numPr>
       </w:pPr>
       <w:r>
-        <w:t xml:space="preserve">Unterschied </w:t>
-      </w:r>
-      <w:proofErr w:type="spellStart"/>
-      <w:r>
-        <w:t>string</w:t>
-      </w:r>
-      <w:proofErr w:type="spellEnd"/>
-      <w:r>
-        <w:t xml:space="preserve"> String</w:t>
+        <w:t>Unterschied string String</w:t>
       </w:r>
     </w:p>
     <w:p>
@@ -473,11 +249,9 @@
           <w:numId w:val="2"/>
         </w:numPr>
       </w:pPr>
-      <w:proofErr w:type="spellStart"/>
       <w:r>
         <w:t>Arrowfunction</w:t>
       </w:r>
-      <w:proofErr w:type="spellEnd"/>
     </w:p>
     <w:p>
       <w:pPr>
@@ -488,13 +262,8 @@
         </w:numPr>
       </w:pPr>
       <w:r>
-        <w:t xml:space="preserve">Observable </w:t>
-      </w:r>
-      <w:proofErr w:type="spellStart"/>
-      <w:r>
-        <w:t>subscribe</w:t>
-      </w:r>
-      <w:proofErr w:type="spellEnd"/>
+        <w:t>Observable subscribe</w:t>
+      </w:r>
     </w:p>
     <w:sectPr>
       <w:pgSz w:w="11906" w:h="16838"/>

</xml_diff>